<commit_message>
Updated Module 1 assignment 3/15/23
</commit_message>
<xml_diff>
--- a/module-1/Maziarz-Assignment1_2.docx
+++ b/module-1/Maziarz-Assignment1_2.docx
@@ -32,6 +32,134 @@
         <w:rPr>
           <w:rtl w:val="0"/>
         </w:rPr>
+      </w:r>
+    </w:p>
+    <w:p>
+      <w:pPr>
+        <w:rPr/>
+      </w:pPr>
+      <w:r>
+        <w:rPr>
+          <w:rtl w:val="0"/>
+        </w:rPr>
+        <w:t xml:space="preserve">GitHub repository: </w:t>
+      </w:r>
+    </w:p>
+    <w:p>
+      <w:pPr>
+        <w:rPr/>
+      </w:pPr>
+      <w:hyperlink r:id="rId6">
+        <w:r>
+          <w:rPr>
+            <w:color w:val="1155cc"/>
+            <w:u w:val="single"/>
+            <w:rtl w:val="0"/>
+          </w:rPr>
+          <w:t xml:space="preserve">https://github.com/zmaz3000/csd-310</w:t>
+        </w:r>
+      </w:hyperlink>
+      <w:r>
+        <w:rPr>
+          <w:rtl w:val="0"/>
+        </w:rPr>
+      </w:r>
+    </w:p>
+    <w:p>
+      <w:pPr>
+        <w:rPr/>
+      </w:pPr>
+      <w:r>
+        <w:rPr>
+          <w:rtl w:val="0"/>
+        </w:rPr>
+      </w:r>
+    </w:p>
+    <w:p>
+      <w:pPr>
+        <w:rPr/>
+      </w:pPr>
+      <w:r>
+        <w:rPr>
+          <w:rtl w:val="0"/>
+        </w:rPr>
+        <w:t xml:space="preserve">Csd Directory: </w:t>
+      </w:r>
+    </w:p>
+    <w:p>
+      <w:pPr>
+        <w:rPr/>
+      </w:pPr>
+      <w:r>
+        <w:rPr>
+          <w:rtl w:val="0"/>
+        </w:rPr>
+      </w:r>
+    </w:p>
+    <w:p>
+      <w:pPr>
+        <w:rPr/>
+      </w:pPr>
+      <w:r>
+        <w:rPr/>
+        <w:drawing>
+          <wp:inline distB="114300" distT="114300" distL="114300" distR="114300">
+            <wp:extent cx="2695575" cy="847725"/>
+            <wp:effectExtent b="0" l="0" r="0" t="0"/>
+            <wp:docPr id="3" name="image3.png"/>
+            <a:graphic>
+              <a:graphicData uri="http://schemas.openxmlformats.org/drawingml/2006/picture">
+                <pic:pic>
+                  <pic:nvPicPr>
+                    <pic:cNvPr id="0" name="image3.png"/>
+                    <pic:cNvPicPr preferRelativeResize="0"/>
+                  </pic:nvPicPr>
+                  <pic:blipFill>
+                    <a:blip r:embed="rId7"/>
+                    <a:srcRect b="0" l="0" r="0" t="0"/>
+                    <a:stretch>
+                      <a:fillRect/>
+                    </a:stretch>
+                  </pic:blipFill>
+                  <pic:spPr>
+                    <a:xfrm>
+                      <a:off x="0" y="0"/>
+                      <a:ext cx="2695575" cy="847725"/>
+                    </a:xfrm>
+                    <a:prstGeom prst="rect"/>
+                    <a:ln/>
+                  </pic:spPr>
+                </pic:pic>
+              </a:graphicData>
+            </a:graphic>
+          </wp:inline>
+        </w:drawing>
+      </w:r>
+      <w:r>
+        <w:rPr>
+          <w:rtl w:val="0"/>
+        </w:rPr>
+      </w:r>
+    </w:p>
+    <w:p>
+      <w:pPr>
+        <w:rPr/>
+      </w:pPr>
+      <w:r>
+        <w:rPr>
+          <w:rtl w:val="0"/>
+        </w:rPr>
+      </w:r>
+    </w:p>
+    <w:p>
+      <w:pPr>
+        <w:rPr/>
+      </w:pPr>
+      <w:r>
+        <w:rPr>
+          <w:rtl w:val="0"/>
+        </w:rPr>
+        <w:t xml:space="preserve">Csd-10 items:</w:t>
       </w:r>
     </w:p>
     <w:p>
@@ -53,7 +181,7 @@
                     <pic:cNvPicPr preferRelativeResize="0"/>
                   </pic:nvPicPr>
                   <pic:blipFill>
-                    <a:blip r:embed="rId6"/>
+                    <a:blip r:embed="rId8"/>
                     <a:srcRect b="0" l="0" r="0" t="0"/>
                     <a:stretch>
                       <a:fillRect/>
@@ -73,6 +201,82 @@
           </wp:inline>
         </w:drawing>
       </w:r>
+      <w:r>
+        <w:rPr>
+          <w:rtl w:val="0"/>
+        </w:rPr>
+      </w:r>
+    </w:p>
+    <w:p>
+      <w:pPr>
+        <w:rPr/>
+      </w:pPr>
+      <w:r>
+        <w:rPr>
+          <w:rtl w:val="0"/>
+        </w:rPr>
+      </w:r>
+    </w:p>
+    <w:p>
+      <w:pPr>
+        <w:rPr/>
+      </w:pPr>
+      <w:r>
+        <w:rPr>
+          <w:rtl w:val="0"/>
+        </w:rPr>
+        <w:t xml:space="preserve">GitHub repository Push of Module 1:</w:t>
+      </w:r>
+    </w:p>
+    <w:p>
+      <w:pPr>
+        <w:rPr/>
+      </w:pPr>
+      <w:r>
+        <w:rPr/>
+        <w:drawing>
+          <wp:inline distB="114300" distT="114300" distL="114300" distR="114300">
+            <wp:extent cx="5943600" cy="2628900"/>
+            <wp:effectExtent b="0" l="0" r="0" t="0"/>
+            <wp:docPr id="2" name="image2.png"/>
+            <a:graphic>
+              <a:graphicData uri="http://schemas.openxmlformats.org/drawingml/2006/picture">
+                <pic:pic>
+                  <pic:nvPicPr>
+                    <pic:cNvPr id="0" name="image2.png"/>
+                    <pic:cNvPicPr preferRelativeResize="0"/>
+                  </pic:nvPicPr>
+                  <pic:blipFill>
+                    <a:blip r:embed="rId9"/>
+                    <a:srcRect b="0" l="0" r="0" t="0"/>
+                    <a:stretch>
+                      <a:fillRect/>
+                    </a:stretch>
+                  </pic:blipFill>
+                  <pic:spPr>
+                    <a:xfrm>
+                      <a:off x="0" y="0"/>
+                      <a:ext cx="5943600" cy="2628900"/>
+                    </a:xfrm>
+                    <a:prstGeom prst="rect"/>
+                    <a:ln/>
+                  </pic:spPr>
+                </pic:pic>
+              </a:graphicData>
+            </a:graphic>
+          </wp:inline>
+        </w:drawing>
+      </w:r>
+      <w:r>
+        <w:rPr>
+          <w:rtl w:val="0"/>
+        </w:rPr>
+      </w:r>
+    </w:p>
+    <w:p>
+      <w:pPr>
+        <w:rPr/>
+      </w:pPr>
       <w:r>
         <w:rPr>
           <w:rtl w:val="0"/>

</xml_diff>